<commit_message>
Deleted ErrEmptyPlaceholder -> now only ErrPlaceHolderNotFound
+ testing
</commit_message>
<xml_diff>
--- a/utils/tests/empty_template.docx
+++ b/utils/tests/empty_template.docx
@@ -578,23 +578,7 @@
                 <w:szCs w:val="16"/>
                 <w:lang w:val="en-US"/>
               </w:rPr>
-              <w:t>{</w:t>
-            </w:r>
-            <w:r>
-              <w:rPr>
-                <w:sz w:val="22"/>
-                <w:szCs w:val="16"/>
-                <w:lang w:val="en-US"/>
-              </w:rPr>
-              <w:t xml:space="preserve"> </w:t>
-            </w:r>
-            <w:r>
-              <w:rPr>
-                <w:sz w:val="22"/>
-                <w:szCs w:val="16"/>
-                <w:lang w:val="en-US"/>
-              </w:rPr>
-              <w:t>}</w:t>
+              <w:t>{}</w:t>
             </w:r>
           </w:p>
         </w:tc>
@@ -2052,7 +2036,23 @@
                 <w:sz w:val="16"/>
                 <w:szCs w:val="16"/>
               </w:rPr>
-              <w:t>Номер по по-</w:t>
+              <w:t xml:space="preserve">Номер по </w:t>
+            </w:r>
+            <w:proofErr w:type="spellStart"/>
+            <w:r>
+              <w:rPr>
+                <w:sz w:val="16"/>
+                <w:szCs w:val="16"/>
+              </w:rPr>
+              <w:t>по</w:t>
+            </w:r>
+            <w:proofErr w:type="spellEnd"/>
+            <w:r>
+              <w:rPr>
+                <w:sz w:val="16"/>
+                <w:szCs w:val="16"/>
+              </w:rPr>
+              <w:t>-</w:t>
             </w:r>
             <w:r>
               <w:rPr>
@@ -2270,12 +2270,21 @@
                 <w:szCs w:val="16"/>
               </w:rPr>
             </w:pPr>
-            <w:r>
-              <w:rPr>
-                <w:sz w:val="16"/>
-                <w:szCs w:val="16"/>
-              </w:rPr>
-              <w:t>наимено-</w:t>
+            <w:proofErr w:type="spellStart"/>
+            <w:r>
+              <w:rPr>
+                <w:sz w:val="16"/>
+                <w:szCs w:val="16"/>
+              </w:rPr>
+              <w:t>наимено</w:t>
+            </w:r>
+            <w:proofErr w:type="spellEnd"/>
+            <w:r>
+              <w:rPr>
+                <w:sz w:val="16"/>
+                <w:szCs w:val="16"/>
+              </w:rPr>
+              <w:t>-</w:t>
             </w:r>
             <w:r>
               <w:rPr>
@@ -2283,8 +2292,16 @@
                 <w:szCs w:val="16"/>
               </w:rPr>
               <w:br/>
+            </w:r>
+            <w:proofErr w:type="spellStart"/>
+            <w:r>
+              <w:rPr>
+                <w:sz w:val="16"/>
+                <w:szCs w:val="16"/>
+              </w:rPr>
               <w:t>вание</w:t>
             </w:r>
+            <w:proofErr w:type="spellEnd"/>
           </w:p>
         </w:tc>
         <w:tc>

</xml_diff>